<commit_message>
Anexos A y B
Se rellenan los anexos A y B directamente en latex
</commit_message>
<xml_diff>
--- a/Plantilla TFG/Apartado 3.docx
+++ b/Plantilla TFG/Apartado 3.docx
@@ -40,11 +40,9 @@
       <w:r>
         <w:t xml:space="preserve">La nutrición como avance médico, es un tema </w:t>
       </w:r>
-      <w:proofErr w:type="gramStart"/>
-      <w:r>
-        <w:t>que</w:t>
-      </w:r>
-      <w:proofErr w:type="gramEnd"/>
+      <w:r>
+        <w:t>que,</w:t>
+      </w:r>
       <w:r>
         <w:t xml:space="preserve"> a día de hoy, esta en pleno auge, como se comentará en numerosas ocasiones a lo largo de estas memorias, día a día va siendo mas palpable, el estrecho vinculo entre un buen estilo de vida y una buena calidad de vida en cuanto al termino de salud se refiere. Ya no solo en patologías directamente relacionadas con la alimentación, sino en otro tipo de patologías mas graves, las cuales se puede reducir enormemente el riesgo con una buena alimentación.</w:t>
       </w:r>
@@ -55,7 +53,19 @@
           <w:rPr>
             <w:rStyle w:val="Hipervnculo"/>
           </w:rPr>
-          <w:t>http://www.analesranf.com/index.php/aranf/article/view/206</w:t>
+          <w:t>http://www.analesranf.com/index.php/aranf/artic</w:t>
+        </w:r>
+        <w:r>
+          <w:rPr>
+            <w:rStyle w:val="Hipervnculo"/>
+          </w:rPr>
+          <w:t>l</w:t>
+        </w:r>
+        <w:r>
+          <w:rPr>
+            <w:rStyle w:val="Hipervnculo"/>
+          </w:rPr>
+          <w:t>e/view/206</w:t>
         </w:r>
       </w:hyperlink>
     </w:p>
@@ -154,11 +164,9 @@
       <w:r>
         <w:t xml:space="preserve">Debido a la diversidad de información encontrada en la web, fue muy complicado llegar a un punto estable donde los datos tuvieran una coherencia para todos y fueran veraces. Para esto se lleva a cabo una matriz </w:t>
       </w:r>
-      <w:proofErr w:type="gramStart"/>
-      <w:r>
-        <w:t>donde  se</w:t>
-      </w:r>
-      <w:proofErr w:type="gramEnd"/>
+      <w:r>
+        <w:t>donde se</w:t>
+      </w:r>
       <w:r>
         <w:t xml:space="preserve"> dividían las columnas por macronutrientes y las filas por el tipo de comida concreto. Esta matriz debía tener como resultado un porcentaje que cuadrase en varios ejes y un </w:t>
       </w:r>
@@ -299,7 +307,19 @@
           <w:rPr>
             <w:rStyle w:val="Hipervnculo"/>
           </w:rPr>
-          <w:t>https://blogs.imf-formacion.com/blog/prevencion-riesgos-laborales/actualidad-laboral/prevencion-primaria-secundaria-y-terciaria/</w:t>
+          <w:t>https://blog</w:t>
+        </w:r>
+        <w:r>
+          <w:rPr>
+            <w:rStyle w:val="Hipervnculo"/>
+          </w:rPr>
+          <w:t>s</w:t>
+        </w:r>
+        <w:r>
+          <w:rPr>
+            <w:rStyle w:val="Hipervnculo"/>
+          </w:rPr>
+          <w:t>.imf-formacion.com/blog/prevencion-riesgos-laborales/actualidad-laboral/prevencion-primaria-secundaria-y-terciaria/</w:t>
         </w:r>
       </w:hyperlink>
     </w:p>
@@ -438,7 +458,19 @@
           <w:rPr>
             <w:rStyle w:val="Hipervnculo"/>
           </w:rPr>
-          <w:t>http://blog.infoempleo.com/a/el-uso-de-las-apps-en-educacion/</w:t>
+          <w:t>http://blog.infoempleo.com/a/el-uso-de-las-apps-</w:t>
+        </w:r>
+        <w:r>
+          <w:rPr>
+            <w:rStyle w:val="Hipervnculo"/>
+          </w:rPr>
+          <w:t>e</w:t>
+        </w:r>
+        <w:r>
+          <w:rPr>
+            <w:rStyle w:val="Hipervnculo"/>
+          </w:rPr>
+          <w:t>n-educacion/</w:t>
         </w:r>
       </w:hyperlink>
     </w:p>
@@ -526,6 +558,7 @@
       </w:r>
     </w:p>
     <w:p>
+      <w:bookmarkStart w:id="0" w:name="_GoBack"/>
       <w:r>
         <w:t>Se meditaron diferentes métodos de recomendación:</w:t>
       </w:r>
@@ -647,7 +680,6 @@
       <w:r>
         <w:t>parte con esa información. Básicamente, sabiendo exactamente las características que el usuario busca en esa comida, se le recomienda dicha el producto (Menú), que mas se adapte a lo que busca.</w:t>
       </w:r>
-      <w:bookmarkStart w:id="0" w:name="_GoBack"/>
       <w:bookmarkEnd w:id="0"/>
     </w:p>
     <w:sectPr>
@@ -1715,6 +1747,18 @@
       <w:contextualSpacing/>
     </w:pPr>
   </w:style>
+  <w:style w:type="character" w:styleId="Hipervnculovisitado">
+    <w:name w:val="FollowedHyperlink"/>
+    <w:basedOn w:val="Fuentedeprrafopredeter"/>
+    <w:uiPriority w:val="99"/>
+    <w:semiHidden/>
+    <w:unhideWhenUsed/>
+    <w:rsid w:val="00700E53"/>
+    <w:rPr>
+      <w:color w:val="954F72" w:themeColor="followedHyperlink"/>
+      <w:u w:val="single"/>
+    </w:rPr>
+  </w:style>
 </w:styles>
 </file>
 

</xml_diff>